<commit_message>
Multiplier and Delay Gen report done!
</commit_message>
<xml_diff>
--- a/assignments/soft_3_multiplier_delayGenerator/CPE_233_W19_SOFT03_Gomez_Rocha.docx
+++ b/assignments/soft_3_multiplier_delayGenerator/CPE_233_W19_SOFT03_Gomez_Rocha.docx
@@ -74,10 +74,19 @@
         <w:t>Program 1</w:t>
       </w:r>
       <w:r>
-        <w:t xml:space="preserve">: A multiplier program that reads a single 8-bit value, and outputs </w:t>
+        <w:t>: A multiplier program that reads a single 8-bit value</w:t>
+      </w:r>
+      <w:r>
+        <w:t xml:space="preserve"> (port 0x9A)</w:t>
+      </w:r>
+      <w:r>
+        <w:t xml:space="preserve">, and outputs </w:t>
       </w:r>
       <w:r>
         <w:t>the product of A x B</w:t>
+      </w:r>
+      <w:r>
+        <w:t xml:space="preserve"> (port 0x42)</w:t>
       </w:r>
       <w:r>
         <w:t>; where A is composed of the 4 most significant bits and B by the 4 least significant bits.</w:t>
@@ -113,12 +122,46 @@
       </w:pPr>
       <w:r>
         <w:rPr>
-          <w:highlight w:val="yellow"/>
+          <w:b/>
         </w:rPr>
         <w:t>Program 2:</w:t>
       </w:r>
-      <w:bookmarkStart w:id="0" w:name="_GoBack"/>
-      <w:bookmarkEnd w:id="0"/>
+      <w:r>
+        <w:rPr>
+          <w:b/>
+        </w:rPr>
+        <w:t xml:space="preserve"> </w:t>
+      </w:r>
+      <w:r>
+        <w:t>A ½ second delay generator. This program reads a single 8-bit value</w:t>
+      </w:r>
+      <w:r>
+        <w:t xml:space="preserve"> (port 0x9A)</w:t>
+      </w:r>
+      <w:r>
+        <w:t>, generates a ½ second delay, and then outputs the value</w:t>
+      </w:r>
+      <w:r>
+        <w:t xml:space="preserve"> (port 0x42)</w:t>
+      </w:r>
+      <w:r>
+        <w:t>.</w:t>
+      </w:r>
+      <w:r>
+        <w:t xml:space="preserve"> The ½ second delay is generated through </w:t>
+      </w:r>
+      <w:r>
+        <w:t>3 sets of nested loops</w:t>
+      </w:r>
+      <w:r>
+        <w:t>, details of which can be found in the verification section</w:t>
+      </w:r>
+      <w:r>
+        <w:t xml:space="preserve"> and in source code</w:t>
+      </w:r>
+      <w:r>
+        <w:t xml:space="preserve"> header.</w:t>
+      </w:r>
     </w:p>
     <w:p>
       <w:pPr>
@@ -188,19 +231,62 @@
     </w:p>
     <w:p>
       <w:pPr>
+        <w:pStyle w:val="Heading1"/>
         <w:jc w:val="center"/>
       </w:pPr>
       <w:r>
         <w:rPr>
-          <w:highlight w:val="yellow"/>
+          <w:noProof/>
         </w:rPr>
-        <w:t>Program 2</w:t>
-      </w:r>
-      <w:r>
-        <w:rPr>
-          <w:highlight w:val="yellow"/>
-        </w:rPr>
-        <w:t>picture</w:t>
+        <w:lastRenderedPageBreak/>
+        <w:drawing>
+          <wp:inline distT="0" distB="0" distL="0" distR="0" wp14:anchorId="5824688F" wp14:editId="64CAE8DD">
+            <wp:extent cx="5656669" cy="6348107"/>
+            <wp:effectExtent l="0" t="0" r="1270" b="0"/>
+            <wp:docPr id="3" name="Picture 3"/>
+            <wp:cNvGraphicFramePr>
+              <a:graphicFrameLocks xmlns:a="http://schemas.openxmlformats.org/drawingml/2006/main" noChangeAspect="1"/>
+            </wp:cNvGraphicFramePr>
+            <a:graphic xmlns:a="http://schemas.openxmlformats.org/drawingml/2006/main">
+              <a:graphicData uri="http://schemas.openxmlformats.org/drawingml/2006/picture">
+                <pic:pic xmlns:pic="http://schemas.openxmlformats.org/drawingml/2006/picture">
+                  <pic:nvPicPr>
+                    <pic:cNvPr id="0" name="Picture 2"/>
+                    <pic:cNvPicPr>
+                      <a:picLocks noChangeAspect="1" noChangeArrowheads="1"/>
+                    </pic:cNvPicPr>
+                  </pic:nvPicPr>
+                  <pic:blipFill>
+                    <a:blip r:embed="rId8">
+                      <a:extLst>
+                        <a:ext uri="{28A0092B-C50C-407E-A947-70E740481C1C}">
+                          <a14:useLocalDpi xmlns:a14="http://schemas.microsoft.com/office/drawing/2010/main" val="0"/>
+                        </a:ext>
+                      </a:extLst>
+                    </a:blip>
+                    <a:srcRect/>
+                    <a:stretch>
+                      <a:fillRect/>
+                    </a:stretch>
+                  </pic:blipFill>
+                  <pic:spPr bwMode="auto">
+                    <a:xfrm>
+                      <a:off x="0" y="0"/>
+                      <a:ext cx="5662319" cy="6354448"/>
+                    </a:xfrm>
+                    <a:prstGeom prst="rect">
+                      <a:avLst/>
+                    </a:prstGeom>
+                    <a:noFill/>
+                    <a:ln>
+                      <a:noFill/>
+                    </a:ln>
+                  </pic:spPr>
+                </pic:pic>
+              </a:graphicData>
+            </a:graphic>
+          </wp:inline>
+        </w:drawing>
       </w:r>
     </w:p>
     <w:p>
@@ -208,15 +294,20 @@
         <w:pStyle w:val="Heading1"/>
       </w:pPr>
       <w:r>
-        <w:lastRenderedPageBreak/>
         <w:t>Verification</w:t>
       </w:r>
     </w:p>
     <w:p>
       <w:pPr>
         <w:jc w:val="center"/>
+        <w:rPr>
+          <w:b/>
+        </w:rPr>
       </w:pPr>
       <w:r>
+        <w:rPr>
+          <w:b/>
+        </w:rPr>
         <w:t>Program 1 Verification</w:t>
       </w:r>
     </w:p>
@@ -1234,13 +1325,220 @@
     <w:p>
       <w:pPr>
         <w:jc w:val="center"/>
+        <w:rPr>
+          <w:b/>
+        </w:rPr>
       </w:pPr>
       <w:r>
         <w:rPr>
-          <w:highlight w:val="yellow"/>
+          <w:b/>
         </w:rPr>
+        <w:lastRenderedPageBreak/>
         <w:t>Program 2 Verification</w:t>
       </w:r>
+    </w:p>
+    <w:p>
+      <w:r>
+        <w:t xml:space="preserve">Let T </w:t>
+      </w:r>
+      <w:r>
+        <w:t>= 40</w:t>
+      </w:r>
+      <w:r>
+        <w:t xml:space="preserve"> ns, such that:</w:t>
+      </w:r>
+    </w:p>
+    <w:p>
+      <w:pPr>
+        <w:jc w:val="center"/>
+        <w:rPr>
+          <w:rFonts w:eastAsiaTheme="minorEastAsia"/>
+        </w:rPr>
+      </w:pPr>
+      <m:oMath>
+        <m:r>
+          <w:rPr>
+            <w:rFonts w:ascii="Cambria Math" w:hAnsi="Cambria Math"/>
+          </w:rPr>
+          <m:t>T*</m:t>
+        </m:r>
+        <m:r>
+          <w:rPr>
+            <w:rFonts w:ascii="Cambria Math" w:hAnsi="Cambria Math"/>
+          </w:rPr>
+          <m:t>(</m:t>
+        </m:r>
+        <m:r>
+          <w:rPr>
+            <w:rFonts w:ascii="Cambria Math" w:hAnsi="Cambria Math"/>
+          </w:rPr>
+          <m:t>2+</m:t>
+        </m:r>
+        <m:d>
+          <m:dPr>
+            <m:begChr m:val="["/>
+            <m:endChr m:val="]"/>
+            <m:ctrlPr>
+              <w:rPr>
+                <w:rFonts w:ascii="Cambria Math" w:hAnsi="Cambria Math"/>
+                <w:i/>
+              </w:rPr>
+            </m:ctrlPr>
+          </m:dPr>
+          <m:e>
+            <m:r>
+              <w:rPr>
+                <w:rFonts w:ascii="Cambria Math" w:hAnsi="Cambria Math"/>
+              </w:rPr>
+              <m:t>1+255</m:t>
+            </m:r>
+            <m:d>
+              <m:dPr>
+                <m:ctrlPr>
+                  <w:rPr>
+                    <w:rFonts w:ascii="Cambria Math" w:hAnsi="Cambria Math"/>
+                    <w:i/>
+                  </w:rPr>
+                </m:ctrlPr>
+              </m:dPr>
+              <m:e>
+                <m:r>
+                  <w:rPr>
+                    <w:rFonts w:ascii="Cambria Math" w:hAnsi="Cambria Math"/>
+                  </w:rPr>
+                  <m:t>255*</m:t>
+                </m:r>
+                <m:d>
+                  <m:dPr>
+                    <m:ctrlPr>
+                      <w:rPr>
+                        <w:rFonts w:ascii="Cambria Math" w:hAnsi="Cambria Math"/>
+                        <w:i/>
+                      </w:rPr>
+                    </m:ctrlPr>
+                  </m:dPr>
+                  <m:e>
+                    <m:r>
+                      <w:rPr>
+                        <w:rFonts w:ascii="Cambria Math" w:hAnsi="Cambria Math"/>
+                      </w:rPr>
+                      <m:t>94*2</m:t>
+                    </m:r>
+                  </m:e>
+                </m:d>
+                <m:r>
+                  <w:rPr>
+                    <w:rFonts w:ascii="Cambria Math" w:hAnsi="Cambria Math"/>
+                  </w:rPr>
+                  <m:t>+255*3</m:t>
+                </m:r>
+              </m:e>
+            </m:d>
+            <m:r>
+              <w:rPr>
+                <w:rFonts w:ascii="Cambria Math" w:hAnsi="Cambria Math"/>
+              </w:rPr>
+              <m:t>+255*3</m:t>
+            </m:r>
+          </m:e>
+        </m:d>
+        <m:r>
+          <w:rPr>
+            <w:rFonts w:ascii="Cambria Math" w:hAnsi="Cambria Math"/>
+          </w:rPr>
+          <m:t>+</m:t>
+        </m:r>
+        <m:d>
+          <m:dPr>
+            <m:begChr m:val="["/>
+            <m:endChr m:val="]"/>
+            <m:ctrlPr>
+              <w:rPr>
+                <w:rFonts w:ascii="Cambria Math" w:hAnsi="Cambria Math"/>
+                <w:i/>
+              </w:rPr>
+            </m:ctrlPr>
+          </m:dPr>
+          <m:e>
+            <m:r>
+              <w:rPr>
+                <w:rFonts w:ascii="Cambria Math" w:hAnsi="Cambria Math"/>
+              </w:rPr>
+              <m:t>1+255</m:t>
+            </m:r>
+            <m:d>
+              <m:dPr>
+                <m:ctrlPr>
+                  <w:rPr>
+                    <w:rFonts w:ascii="Cambria Math" w:hAnsi="Cambria Math"/>
+                    <w:i/>
+                  </w:rPr>
+                </m:ctrlPr>
+              </m:dPr>
+              <m:e>
+                <m:r>
+                  <w:rPr>
+                    <w:rFonts w:ascii="Cambria Math" w:hAnsi="Cambria Math"/>
+                  </w:rPr>
+                  <m:t>154*2</m:t>
+                </m:r>
+              </m:e>
+            </m:d>
+            <m:r>
+              <w:rPr>
+                <w:rFonts w:ascii="Cambria Math" w:hAnsi="Cambria Math"/>
+              </w:rPr>
+              <m:t>+255*3</m:t>
+            </m:r>
+          </m:e>
+        </m:d>
+        <m:r>
+          <w:rPr>
+            <w:rFonts w:ascii="Cambria Math" w:hAnsi="Cambria Math"/>
+          </w:rPr>
+          <m:t>+</m:t>
+        </m:r>
+        <m:d>
+          <m:dPr>
+            <m:begChr m:val="["/>
+            <m:endChr m:val="]"/>
+            <m:ctrlPr>
+              <w:rPr>
+                <w:rFonts w:ascii="Cambria Math" w:hAnsi="Cambria Math"/>
+                <w:i/>
+              </w:rPr>
+            </m:ctrlPr>
+          </m:dPr>
+          <m:e>
+            <m:r>
+              <w:rPr>
+                <w:rFonts w:ascii="Cambria Math" w:hAnsi="Cambria Math"/>
+              </w:rPr>
+              <m:t>1+75*2</m:t>
+            </m:r>
+          </m:e>
+        </m:d>
+        <m:r>
+          <w:rPr>
+            <w:rFonts w:ascii="Cambria Math" w:hAnsi="Cambria Math"/>
+          </w:rPr>
+          <m:t>)</m:t>
+        </m:r>
+      </m:oMath>
+      <w:r>
+        <w:rPr>
+          <w:rFonts w:eastAsiaTheme="minorEastAsia"/>
+        </w:rPr>
+        <w:t xml:space="preserve"> = .5 s</w:t>
+      </w:r>
+    </w:p>
+    <w:p>
+      <w:pPr>
+        <w:jc w:val="center"/>
+        <w:rPr>
+          <w:rFonts w:eastAsiaTheme="minorEastAsia"/>
+        </w:rPr>
+      </w:pPr>
     </w:p>
     <w:p>
       <w:pPr>
@@ -6885,6 +7183,16 @@
                             <w:r>
                               <w:rPr>
                                 <w:rFonts w:ascii="Courier New" w:eastAsia="Times New Roman" w:hAnsi="Courier New" w:cs="Courier New"/>
+                                <w:color w:val="000000"/>
+                                <w:sz w:val="23"/>
+                                <w:szCs w:val="23"/>
+                                <w:shd w:val="clear" w:color="auto" w:fill="FFFFFF"/>
+                              </w:rPr>
+                              <w:tab/>
+                            </w:r>
+                            <w:r>
+                              <w:rPr>
+                                <w:rFonts w:ascii="Courier New" w:eastAsia="Times New Roman" w:hAnsi="Courier New" w:cs="Courier New"/>
                                 <w:color w:val="006A00"/>
                                 <w:sz w:val="23"/>
                                 <w:szCs w:val="23"/>
@@ -6984,6 +7292,16 @@
                             <w:r>
                               <w:rPr>
                                 <w:rFonts w:ascii="Courier New" w:eastAsia="Times New Roman" w:hAnsi="Courier New" w:cs="Courier New"/>
+                                <w:color w:val="000000"/>
+                                <w:sz w:val="23"/>
+                                <w:szCs w:val="23"/>
+                                <w:shd w:val="clear" w:color="auto" w:fill="FFFFFF"/>
+                              </w:rPr>
+                              <w:tab/>
+                            </w:r>
+                            <w:r>
+                              <w:rPr>
+                                <w:rFonts w:ascii="Courier New" w:eastAsia="Times New Roman" w:hAnsi="Courier New" w:cs="Courier New"/>
                                 <w:color w:val="006A00"/>
                                 <w:sz w:val="23"/>
                                 <w:szCs w:val="23"/>
@@ -7080,6 +7398,52 @@
                               </w:rPr>
                               <w:tab/>
                             </w:r>
+                            <w:r>
+                              <w:rPr>
+                                <w:rFonts w:ascii="Courier New" w:eastAsia="Times New Roman" w:hAnsi="Courier New" w:cs="Courier New"/>
+                                <w:color w:val="000000"/>
+                                <w:sz w:val="23"/>
+                                <w:szCs w:val="23"/>
+                                <w:shd w:val="clear" w:color="auto" w:fill="FFFFFF"/>
+                              </w:rPr>
+                              <w:tab/>
+                            </w:r>
+                            <w:r>
+                              <w:rPr>
+                                <w:rFonts w:ascii="Courier New" w:eastAsia="Times New Roman" w:hAnsi="Courier New" w:cs="Courier New"/>
+                                <w:color w:val="006A00"/>
+                                <w:sz w:val="23"/>
+                                <w:szCs w:val="23"/>
+                              </w:rPr>
+                              <w:t xml:space="preserve">; </w:t>
+                            </w:r>
+                            <w:r>
+                              <w:rPr>
+                                <w:rFonts w:ascii="Courier New" w:eastAsia="Times New Roman" w:hAnsi="Courier New" w:cs="Courier New"/>
+                                <w:color w:val="006A00"/>
+                                <w:sz w:val="23"/>
+                                <w:szCs w:val="23"/>
+                              </w:rPr>
+                              <w:t>START</w:t>
+                            </w:r>
+                            <w:r>
+                              <w:rPr>
+                                <w:rFonts w:ascii="Courier New" w:eastAsia="Times New Roman" w:hAnsi="Courier New" w:cs="Courier New"/>
+                                <w:color w:val="006A00"/>
+                                <w:sz w:val="23"/>
+                                <w:szCs w:val="23"/>
+                              </w:rPr>
+                              <w:t xml:space="preserve"> LOOP </w:t>
+                            </w:r>
+                            <w:r>
+                              <w:rPr>
+                                <w:rFonts w:ascii="Courier New" w:eastAsia="Times New Roman" w:hAnsi="Courier New" w:cs="Courier New"/>
+                                <w:color w:val="006A00"/>
+                                <w:sz w:val="23"/>
+                                <w:szCs w:val="23"/>
+                              </w:rPr>
+                              <w:t>1</w:t>
+                            </w:r>
                           </w:p>
                           <w:p>
                             <w:pPr>
@@ -7151,6 +7515,53 @@
                               </w:rPr>
                               <w:t>, COUNT_3</w:t>
                             </w:r>
+                            <w:r>
+                              <w:rPr>
+                                <w:rFonts w:ascii="Courier New" w:eastAsia="Times New Roman" w:hAnsi="Courier New" w:cs="Courier New"/>
+                                <w:color w:val="000000"/>
+                                <w:sz w:val="23"/>
+                                <w:szCs w:val="23"/>
+                                <w:shd w:val="clear" w:color="auto" w:fill="FFFFFF"/>
+                              </w:rPr>
+                              <w:tab/>
+                            </w:r>
+                            <w:r>
+                              <w:rPr>
+                                <w:rFonts w:ascii="Courier New" w:eastAsia="Times New Roman" w:hAnsi="Courier New" w:cs="Courier New"/>
+                                <w:color w:val="000000"/>
+                                <w:sz w:val="23"/>
+                                <w:szCs w:val="23"/>
+                                <w:shd w:val="clear" w:color="auto" w:fill="FFFFFF"/>
+                              </w:rPr>
+                              <w:tab/>
+                            </w:r>
+                            <w:r>
+                              <w:rPr>
+                                <w:rFonts w:ascii="Courier New" w:eastAsia="Times New Roman" w:hAnsi="Courier New" w:cs="Courier New"/>
+                                <w:color w:val="006A00"/>
+                                <w:sz w:val="23"/>
+                                <w:szCs w:val="23"/>
+                              </w:rPr>
+                              <w:t xml:space="preserve">; </w:t>
+                            </w:r>
+                            <w:r>
+                              <w:rPr>
+                                <w:rFonts w:ascii="Courier New" w:eastAsia="Times New Roman" w:hAnsi="Courier New" w:cs="Courier New"/>
+                                <w:color w:val="006A00"/>
+                                <w:sz w:val="23"/>
+                                <w:szCs w:val="23"/>
+                              </w:rPr>
+                              <w:t xml:space="preserve">START LOOP </w:t>
+                            </w:r>
+                            <w:r>
+                              <w:rPr>
+                                <w:rFonts w:ascii="Courier New" w:eastAsia="Times New Roman" w:hAnsi="Courier New" w:cs="Courier New"/>
+                                <w:color w:val="006A00"/>
+                                <w:sz w:val="23"/>
+                                <w:szCs w:val="23"/>
+                              </w:rPr>
+                              <w:t>2</w:t>
+                            </w:r>
                           </w:p>
                           <w:p>
                             <w:pPr>
@@ -7254,11 +7665,39 @@
                             <w:r>
                               <w:rPr>
                                 <w:rFonts w:ascii="Courier New" w:eastAsia="Times New Roman" w:hAnsi="Courier New" w:cs="Courier New"/>
+                                <w:color w:val="000000"/>
+                                <w:sz w:val="23"/>
+                                <w:szCs w:val="23"/>
+                                <w:shd w:val="clear" w:color="auto" w:fill="FFFFFF"/>
+                              </w:rPr>
+                              <w:tab/>
+                            </w:r>
+                            <w:r>
+                              <w:rPr>
+                                <w:rFonts w:ascii="Courier New" w:eastAsia="Times New Roman" w:hAnsi="Courier New" w:cs="Courier New"/>
                                 <w:color w:val="006A00"/>
                                 <w:sz w:val="23"/>
                                 <w:szCs w:val="23"/>
                               </w:rPr>
-                              <w:t>; count3--</w:t>
+                              <w:t xml:space="preserve">; </w:t>
+                            </w:r>
+                            <w:r>
+                              <w:rPr>
+                                <w:rFonts w:ascii="Courier New" w:eastAsia="Times New Roman" w:hAnsi="Courier New" w:cs="Courier New"/>
+                                <w:color w:val="006A00"/>
+                                <w:sz w:val="23"/>
+                                <w:szCs w:val="23"/>
+                              </w:rPr>
+                              <w:t xml:space="preserve">START LOOP 3, </w:t>
+                            </w:r>
+                            <w:r>
+                              <w:rPr>
+                                <w:rFonts w:ascii="Courier New" w:eastAsia="Times New Roman" w:hAnsi="Courier New" w:cs="Courier New"/>
+                                <w:color w:val="006A00"/>
+                                <w:sz w:val="23"/>
+                                <w:szCs w:val="23"/>
+                              </w:rPr>
+                              <w:t>count3--</w:t>
                             </w:r>
                           </w:p>
                           <w:p>
@@ -7321,6 +7760,54 @@
                               </w:rPr>
                               <w:t xml:space="preserve"> loop3</w:t>
                             </w:r>
+                            <w:r>
+                              <w:rPr>
+                                <w:rFonts w:ascii="Courier New" w:eastAsia="Times New Roman" w:hAnsi="Courier New" w:cs="Courier New"/>
+                                <w:color w:val="000000"/>
+                                <w:sz w:val="23"/>
+                                <w:szCs w:val="23"/>
+                                <w:shd w:val="clear" w:color="auto" w:fill="FFFFFF"/>
+                              </w:rPr>
+                              <w:tab/>
+                            </w:r>
+                            <w:r>
+                              <w:rPr>
+                                <w:rFonts w:ascii="Courier New" w:eastAsia="Times New Roman" w:hAnsi="Courier New" w:cs="Courier New"/>
+                                <w:color w:val="000000"/>
+                                <w:sz w:val="23"/>
+                                <w:szCs w:val="23"/>
+                                <w:shd w:val="clear" w:color="auto" w:fill="FFFFFF"/>
+                              </w:rPr>
+                              <w:tab/>
+                            </w:r>
+                            <w:r>
+                              <w:rPr>
+                                <w:rFonts w:ascii="Courier New" w:eastAsia="Times New Roman" w:hAnsi="Courier New" w:cs="Courier New"/>
+                                <w:color w:val="000000"/>
+                                <w:sz w:val="23"/>
+                                <w:szCs w:val="23"/>
+                                <w:shd w:val="clear" w:color="auto" w:fill="FFFFFF"/>
+                              </w:rPr>
+                              <w:tab/>
+                            </w:r>
+                            <w:r>
+                              <w:rPr>
+                                <w:rFonts w:ascii="Courier New" w:eastAsia="Times New Roman" w:hAnsi="Courier New" w:cs="Courier New"/>
+                                <w:color w:val="006A00"/>
+                                <w:sz w:val="23"/>
+                                <w:szCs w:val="23"/>
+                              </w:rPr>
+                              <w:t xml:space="preserve">; </w:t>
+                            </w:r>
+                            <w:r>
+                              <w:rPr>
+                                <w:rFonts w:ascii="Courier New" w:eastAsia="Times New Roman" w:hAnsi="Courier New" w:cs="Courier New"/>
+                                <w:color w:val="006A00"/>
+                                <w:sz w:val="23"/>
+                                <w:szCs w:val="23"/>
+                              </w:rPr>
+                              <w:t>END LOOP 3</w:t>
+                            </w:r>
                           </w:p>
                           <w:p>
                             <w:pPr>
@@ -7433,6 +7920,16 @@
                             <w:r>
                               <w:rPr>
                                 <w:rFonts w:ascii="Courier New" w:eastAsia="Times New Roman" w:hAnsi="Courier New" w:cs="Courier New"/>
+                                <w:color w:val="000000"/>
+                                <w:sz w:val="23"/>
+                                <w:szCs w:val="23"/>
+                                <w:shd w:val="clear" w:color="auto" w:fill="FFFFFF"/>
+                              </w:rPr>
+                              <w:tab/>
+                            </w:r>
+                            <w:r>
+                              <w:rPr>
+                                <w:rFonts w:ascii="Courier New" w:eastAsia="Times New Roman" w:hAnsi="Courier New" w:cs="Courier New"/>
                                 <w:color w:val="006A00"/>
                                 <w:sz w:val="23"/>
                                 <w:szCs w:val="23"/>
@@ -7500,6 +7997,63 @@
                               </w:rPr>
                               <w:t xml:space="preserve"> loop2</w:t>
                             </w:r>
+                            <w:r>
+                              <w:rPr>
+                                <w:rFonts w:ascii="Courier New" w:eastAsia="Times New Roman" w:hAnsi="Courier New" w:cs="Courier New"/>
+                                <w:color w:val="000000"/>
+                                <w:sz w:val="23"/>
+                                <w:szCs w:val="23"/>
+                                <w:shd w:val="clear" w:color="auto" w:fill="FFFFFF"/>
+                              </w:rPr>
+                              <w:tab/>
+                            </w:r>
+                            <w:r>
+                              <w:rPr>
+                                <w:rFonts w:ascii="Courier New" w:eastAsia="Times New Roman" w:hAnsi="Courier New" w:cs="Courier New"/>
+                                <w:color w:val="000000"/>
+                                <w:sz w:val="23"/>
+                                <w:szCs w:val="23"/>
+                                <w:shd w:val="clear" w:color="auto" w:fill="FFFFFF"/>
+                              </w:rPr>
+                              <w:tab/>
+                            </w:r>
+                            <w:r>
+                              <w:rPr>
+                                <w:rFonts w:ascii="Courier New" w:eastAsia="Times New Roman" w:hAnsi="Courier New" w:cs="Courier New"/>
+                                <w:color w:val="000000"/>
+                                <w:sz w:val="23"/>
+                                <w:szCs w:val="23"/>
+                                <w:shd w:val="clear" w:color="auto" w:fill="FFFFFF"/>
+                              </w:rPr>
+                              <w:tab/>
+                            </w:r>
+                            <w:r>
+                              <w:rPr>
+                                <w:rFonts w:ascii="Courier New" w:eastAsia="Times New Roman" w:hAnsi="Courier New" w:cs="Courier New"/>
+                                <w:color w:val="006A00"/>
+                                <w:sz w:val="23"/>
+                                <w:szCs w:val="23"/>
+                              </w:rPr>
+                              <w:t xml:space="preserve">; </w:t>
+                            </w:r>
+                            <w:r>
+                              <w:rPr>
+                                <w:rFonts w:ascii="Courier New" w:eastAsia="Times New Roman" w:hAnsi="Courier New" w:cs="Courier New"/>
+                                <w:color w:val="006A00"/>
+                                <w:sz w:val="23"/>
+                                <w:szCs w:val="23"/>
+                              </w:rPr>
+                              <w:t xml:space="preserve">END LOOP </w:t>
+                            </w:r>
+                            <w:r>
+                              <w:rPr>
+                                <w:rFonts w:ascii="Courier New" w:eastAsia="Times New Roman" w:hAnsi="Courier New" w:cs="Courier New"/>
+                                <w:color w:val="006A00"/>
+                                <w:sz w:val="23"/>
+                                <w:szCs w:val="23"/>
+                              </w:rPr>
+                              <w:t>2</w:t>
+                            </w:r>
                           </w:p>
                           <w:p>
                             <w:pPr>
@@ -7612,6 +8166,16 @@
                             <w:r>
                               <w:rPr>
                                 <w:rFonts w:ascii="Courier New" w:eastAsia="Times New Roman" w:hAnsi="Courier New" w:cs="Courier New"/>
+                                <w:color w:val="000000"/>
+                                <w:sz w:val="23"/>
+                                <w:szCs w:val="23"/>
+                                <w:shd w:val="clear" w:color="auto" w:fill="FFFFFF"/>
+                              </w:rPr>
+                              <w:tab/>
+                            </w:r>
+                            <w:r>
+                              <w:rPr>
+                                <w:rFonts w:ascii="Courier New" w:eastAsia="Times New Roman" w:hAnsi="Courier New" w:cs="Courier New"/>
                                 <w:color w:val="006A00"/>
                                 <w:sz w:val="23"/>
                                 <w:szCs w:val="23"/>
@@ -7679,6 +8243,63 @@
                               </w:rPr>
                               <w:t xml:space="preserve"> loop1</w:t>
                             </w:r>
+                            <w:r>
+                              <w:rPr>
+                                <w:rFonts w:ascii="Courier New" w:eastAsia="Times New Roman" w:hAnsi="Courier New" w:cs="Courier New"/>
+                                <w:color w:val="000000"/>
+                                <w:sz w:val="23"/>
+                                <w:szCs w:val="23"/>
+                                <w:shd w:val="clear" w:color="auto" w:fill="FFFFFF"/>
+                              </w:rPr>
+                              <w:tab/>
+                            </w:r>
+                            <w:r>
+                              <w:rPr>
+                                <w:rFonts w:ascii="Courier New" w:eastAsia="Times New Roman" w:hAnsi="Courier New" w:cs="Courier New"/>
+                                <w:color w:val="000000"/>
+                                <w:sz w:val="23"/>
+                                <w:szCs w:val="23"/>
+                                <w:shd w:val="clear" w:color="auto" w:fill="FFFFFF"/>
+                              </w:rPr>
+                              <w:tab/>
+                            </w:r>
+                            <w:r>
+                              <w:rPr>
+                                <w:rFonts w:ascii="Courier New" w:eastAsia="Times New Roman" w:hAnsi="Courier New" w:cs="Courier New"/>
+                                <w:color w:val="000000"/>
+                                <w:sz w:val="23"/>
+                                <w:szCs w:val="23"/>
+                                <w:shd w:val="clear" w:color="auto" w:fill="FFFFFF"/>
+                              </w:rPr>
+                              <w:tab/>
+                            </w:r>
+                            <w:r>
+                              <w:rPr>
+                                <w:rFonts w:ascii="Courier New" w:eastAsia="Times New Roman" w:hAnsi="Courier New" w:cs="Courier New"/>
+                                <w:color w:val="006A00"/>
+                                <w:sz w:val="23"/>
+                                <w:szCs w:val="23"/>
+                              </w:rPr>
+                              <w:t xml:space="preserve">; </w:t>
+                            </w:r>
+                            <w:r>
+                              <w:rPr>
+                                <w:rFonts w:ascii="Courier New" w:eastAsia="Times New Roman" w:hAnsi="Courier New" w:cs="Courier New"/>
+                                <w:color w:val="006A00"/>
+                                <w:sz w:val="23"/>
+                                <w:szCs w:val="23"/>
+                              </w:rPr>
+                              <w:t xml:space="preserve">END LOOP </w:t>
+                            </w:r>
+                            <w:r>
+                              <w:rPr>
+                                <w:rFonts w:ascii="Courier New" w:eastAsia="Times New Roman" w:hAnsi="Courier New" w:cs="Courier New"/>
+                                <w:color w:val="006A00"/>
+                                <w:sz w:val="23"/>
+                                <w:szCs w:val="23"/>
+                              </w:rPr>
+                              <w:t>1</w:t>
+                            </w:r>
                           </w:p>
                           <w:p>
                             <w:pPr>
@@ -7830,6 +8451,53 @@
                               </w:rPr>
                               <w:t>, COUNT_5</w:t>
                             </w:r>
+                            <w:r>
+                              <w:rPr>
+                                <w:rFonts w:ascii="Courier New" w:eastAsia="Times New Roman" w:hAnsi="Courier New" w:cs="Courier New"/>
+                                <w:color w:val="000000"/>
+                                <w:sz w:val="23"/>
+                                <w:szCs w:val="23"/>
+                                <w:shd w:val="clear" w:color="auto" w:fill="FFFFFF"/>
+                              </w:rPr>
+                              <w:tab/>
+                            </w:r>
+                            <w:r>
+                              <w:rPr>
+                                <w:rFonts w:ascii="Courier New" w:eastAsia="Times New Roman" w:hAnsi="Courier New" w:cs="Courier New"/>
+                                <w:color w:val="000000"/>
+                                <w:sz w:val="23"/>
+                                <w:szCs w:val="23"/>
+                                <w:shd w:val="clear" w:color="auto" w:fill="FFFFFF"/>
+                              </w:rPr>
+                              <w:tab/>
+                            </w:r>
+                            <w:r>
+                              <w:rPr>
+                                <w:rFonts w:ascii="Courier New" w:eastAsia="Times New Roman" w:hAnsi="Courier New" w:cs="Courier New"/>
+                                <w:color w:val="006A00"/>
+                                <w:sz w:val="23"/>
+                                <w:szCs w:val="23"/>
+                              </w:rPr>
+                              <w:t xml:space="preserve">; </w:t>
+                            </w:r>
+                            <w:r>
+                              <w:rPr>
+                                <w:rFonts w:ascii="Courier New" w:eastAsia="Times New Roman" w:hAnsi="Courier New" w:cs="Courier New"/>
+                                <w:color w:val="006A00"/>
+                                <w:sz w:val="23"/>
+                                <w:szCs w:val="23"/>
+                              </w:rPr>
+                              <w:t xml:space="preserve">START LOOP </w:t>
+                            </w:r>
+                            <w:r>
+                              <w:rPr>
+                                <w:rFonts w:ascii="Courier New" w:eastAsia="Times New Roman" w:hAnsi="Courier New" w:cs="Courier New"/>
+                                <w:color w:val="006A00"/>
+                                <w:sz w:val="23"/>
+                                <w:szCs w:val="23"/>
+                              </w:rPr>
+                              <w:t>4</w:t>
+                            </w:r>
                           </w:p>
                           <w:p>
                             <w:pPr>
@@ -7933,11 +8601,39 @@
                             <w:r>
                               <w:rPr>
                                 <w:rFonts w:ascii="Courier New" w:eastAsia="Times New Roman" w:hAnsi="Courier New" w:cs="Courier New"/>
+                                <w:color w:val="000000"/>
+                                <w:sz w:val="23"/>
+                                <w:szCs w:val="23"/>
+                                <w:shd w:val="clear" w:color="auto" w:fill="FFFFFF"/>
+                              </w:rPr>
+                              <w:tab/>
+                            </w:r>
+                            <w:r>
+                              <w:rPr>
+                                <w:rFonts w:ascii="Courier New" w:eastAsia="Times New Roman" w:hAnsi="Courier New" w:cs="Courier New"/>
                                 <w:color w:val="006A00"/>
                                 <w:sz w:val="23"/>
                                 <w:szCs w:val="23"/>
                               </w:rPr>
-                              <w:t>; count5--</w:t>
+                              <w:t xml:space="preserve">; </w:t>
+                            </w:r>
+                            <w:r>
+                              <w:rPr>
+                                <w:rFonts w:ascii="Courier New" w:eastAsia="Times New Roman" w:hAnsi="Courier New" w:cs="Courier New"/>
+                                <w:color w:val="006A00"/>
+                                <w:sz w:val="23"/>
+                                <w:szCs w:val="23"/>
+                              </w:rPr>
+                              <w:t xml:space="preserve">START LOOP 5, </w:t>
+                            </w:r>
+                            <w:r>
+                              <w:rPr>
+                                <w:rFonts w:ascii="Courier New" w:eastAsia="Times New Roman" w:hAnsi="Courier New" w:cs="Courier New"/>
+                                <w:color w:val="006A00"/>
+                                <w:sz w:val="23"/>
+                                <w:szCs w:val="23"/>
+                              </w:rPr>
+                              <w:t>count5--</w:t>
                             </w:r>
                           </w:p>
                           <w:p>
@@ -8000,6 +8696,63 @@
                               </w:rPr>
                               <w:t xml:space="preserve"> loop5</w:t>
                             </w:r>
+                            <w:r>
+                              <w:rPr>
+                                <w:rFonts w:ascii="Courier New" w:eastAsia="Times New Roman" w:hAnsi="Courier New" w:cs="Courier New"/>
+                                <w:color w:val="000000"/>
+                                <w:sz w:val="23"/>
+                                <w:szCs w:val="23"/>
+                                <w:shd w:val="clear" w:color="auto" w:fill="FFFFFF"/>
+                              </w:rPr>
+                              <w:tab/>
+                            </w:r>
+                            <w:r>
+                              <w:rPr>
+                                <w:rFonts w:ascii="Courier New" w:eastAsia="Times New Roman" w:hAnsi="Courier New" w:cs="Courier New"/>
+                                <w:color w:val="000000"/>
+                                <w:sz w:val="23"/>
+                                <w:szCs w:val="23"/>
+                                <w:shd w:val="clear" w:color="auto" w:fill="FFFFFF"/>
+                              </w:rPr>
+                              <w:tab/>
+                            </w:r>
+                            <w:r>
+                              <w:rPr>
+                                <w:rFonts w:ascii="Courier New" w:eastAsia="Times New Roman" w:hAnsi="Courier New" w:cs="Courier New"/>
+                                <w:color w:val="000000"/>
+                                <w:sz w:val="23"/>
+                                <w:szCs w:val="23"/>
+                                <w:shd w:val="clear" w:color="auto" w:fill="FFFFFF"/>
+                              </w:rPr>
+                              <w:tab/>
+                            </w:r>
+                            <w:r>
+                              <w:rPr>
+                                <w:rFonts w:ascii="Courier New" w:eastAsia="Times New Roman" w:hAnsi="Courier New" w:cs="Courier New"/>
+                                <w:color w:val="006A00"/>
+                                <w:sz w:val="23"/>
+                                <w:szCs w:val="23"/>
+                              </w:rPr>
+                              <w:t xml:space="preserve">; </w:t>
+                            </w:r>
+                            <w:r>
+                              <w:rPr>
+                                <w:rFonts w:ascii="Courier New" w:eastAsia="Times New Roman" w:hAnsi="Courier New" w:cs="Courier New"/>
+                                <w:color w:val="006A00"/>
+                                <w:sz w:val="23"/>
+                                <w:szCs w:val="23"/>
+                              </w:rPr>
+                              <w:t xml:space="preserve">END LOOP </w:t>
+                            </w:r>
+                            <w:r>
+                              <w:rPr>
+                                <w:rFonts w:ascii="Courier New" w:eastAsia="Times New Roman" w:hAnsi="Courier New" w:cs="Courier New"/>
+                                <w:color w:val="006A00"/>
+                                <w:sz w:val="23"/>
+                                <w:szCs w:val="23"/>
+                              </w:rPr>
+                              <w:t>5</w:t>
+                            </w:r>
                           </w:p>
                           <w:p>
                             <w:pPr>
@@ -8112,6 +8865,16 @@
                             <w:r>
                               <w:rPr>
                                 <w:rFonts w:ascii="Courier New" w:eastAsia="Times New Roman" w:hAnsi="Courier New" w:cs="Courier New"/>
+                                <w:color w:val="000000"/>
+                                <w:sz w:val="23"/>
+                                <w:szCs w:val="23"/>
+                                <w:shd w:val="clear" w:color="auto" w:fill="FFFFFF"/>
+                              </w:rPr>
+                              <w:tab/>
+                            </w:r>
+                            <w:r>
+                              <w:rPr>
+                                <w:rFonts w:ascii="Courier New" w:eastAsia="Times New Roman" w:hAnsi="Courier New" w:cs="Courier New"/>
                                 <w:color w:val="006A00"/>
                                 <w:sz w:val="23"/>
                                 <w:szCs w:val="23"/>
@@ -8179,6 +8942,63 @@
                               </w:rPr>
                               <w:t xml:space="preserve"> loop4</w:t>
                             </w:r>
+                            <w:r>
+                              <w:rPr>
+                                <w:rFonts w:ascii="Courier New" w:eastAsia="Times New Roman" w:hAnsi="Courier New" w:cs="Courier New"/>
+                                <w:color w:val="000000"/>
+                                <w:sz w:val="23"/>
+                                <w:szCs w:val="23"/>
+                                <w:shd w:val="clear" w:color="auto" w:fill="FFFFFF"/>
+                              </w:rPr>
+                              <w:tab/>
+                            </w:r>
+                            <w:r>
+                              <w:rPr>
+                                <w:rFonts w:ascii="Courier New" w:eastAsia="Times New Roman" w:hAnsi="Courier New" w:cs="Courier New"/>
+                                <w:color w:val="000000"/>
+                                <w:sz w:val="23"/>
+                                <w:szCs w:val="23"/>
+                                <w:shd w:val="clear" w:color="auto" w:fill="FFFFFF"/>
+                              </w:rPr>
+                              <w:tab/>
+                            </w:r>
+                            <w:r>
+                              <w:rPr>
+                                <w:rFonts w:ascii="Courier New" w:eastAsia="Times New Roman" w:hAnsi="Courier New" w:cs="Courier New"/>
+                                <w:color w:val="000000"/>
+                                <w:sz w:val="23"/>
+                                <w:szCs w:val="23"/>
+                                <w:shd w:val="clear" w:color="auto" w:fill="FFFFFF"/>
+                              </w:rPr>
+                              <w:tab/>
+                            </w:r>
+                            <w:r>
+                              <w:rPr>
+                                <w:rFonts w:ascii="Courier New" w:eastAsia="Times New Roman" w:hAnsi="Courier New" w:cs="Courier New"/>
+                                <w:color w:val="006A00"/>
+                                <w:sz w:val="23"/>
+                                <w:szCs w:val="23"/>
+                              </w:rPr>
+                              <w:t xml:space="preserve">; </w:t>
+                            </w:r>
+                            <w:r>
+                              <w:rPr>
+                                <w:rFonts w:ascii="Courier New" w:eastAsia="Times New Roman" w:hAnsi="Courier New" w:cs="Courier New"/>
+                                <w:color w:val="006A00"/>
+                                <w:sz w:val="23"/>
+                                <w:szCs w:val="23"/>
+                              </w:rPr>
+                              <w:t xml:space="preserve">END LOOP </w:t>
+                            </w:r>
+                            <w:r>
+                              <w:rPr>
+                                <w:rFonts w:ascii="Courier New" w:eastAsia="Times New Roman" w:hAnsi="Courier New" w:cs="Courier New"/>
+                                <w:color w:val="006A00"/>
+                                <w:sz w:val="23"/>
+                                <w:szCs w:val="23"/>
+                              </w:rPr>
+                              <w:t>4</w:t>
+                            </w:r>
                           </w:p>
                           <w:p>
                             <w:pPr>
@@ -8362,11 +9182,41 @@
                             <w:r>
                               <w:rPr>
                                 <w:rFonts w:ascii="Courier New" w:eastAsia="Times New Roman" w:hAnsi="Courier New" w:cs="Courier New"/>
+                                <w:color w:val="000000"/>
+                                <w:sz w:val="23"/>
+                                <w:szCs w:val="23"/>
+                                <w:shd w:val="clear" w:color="auto" w:fill="FFFFFF"/>
+                              </w:rPr>
+                              <w:tab/>
+                            </w:r>
+                            <w:r>
+                              <w:rPr>
+                                <w:rFonts w:ascii="Courier New" w:eastAsia="Times New Roman" w:hAnsi="Courier New" w:cs="Courier New"/>
                                 <w:color w:val="006A00"/>
                                 <w:sz w:val="23"/>
                                 <w:szCs w:val="23"/>
                               </w:rPr>
-                              <w:t>; count6--</w:t>
+                              <w:t xml:space="preserve">; </w:t>
+                            </w:r>
+                            <w:r>
+                              <w:rPr>
+                                <w:rFonts w:ascii="Courier New" w:eastAsia="Times New Roman" w:hAnsi="Courier New" w:cs="Courier New"/>
+                                <w:color w:val="006A00"/>
+                                <w:sz w:val="23"/>
+                                <w:szCs w:val="23"/>
+                              </w:rPr>
+                              <w:t xml:space="preserve">START LOOP ^, </w:t>
+                            </w:r>
+                            <w:bookmarkStart w:id="0" w:name="_GoBack"/>
+                            <w:bookmarkEnd w:id="0"/>
+                            <w:r>
+                              <w:rPr>
+                                <w:rFonts w:ascii="Courier New" w:eastAsia="Times New Roman" w:hAnsi="Courier New" w:cs="Courier New"/>
+                                <w:color w:val="006A00"/>
+                                <w:sz w:val="23"/>
+                                <w:szCs w:val="23"/>
+                              </w:rPr>
+                              <w:t>count6--</w:t>
                             </w:r>
                           </w:p>
                           <w:p>
@@ -8429,6 +9279,63 @@
                               </w:rPr>
                               <w:t xml:space="preserve"> loop6</w:t>
                             </w:r>
+                            <w:r>
+                              <w:rPr>
+                                <w:rFonts w:ascii="Courier New" w:eastAsia="Times New Roman" w:hAnsi="Courier New" w:cs="Courier New"/>
+                                <w:color w:val="000000"/>
+                                <w:sz w:val="23"/>
+                                <w:szCs w:val="23"/>
+                                <w:shd w:val="clear" w:color="auto" w:fill="FFFFFF"/>
+                              </w:rPr>
+                              <w:tab/>
+                            </w:r>
+                            <w:r>
+                              <w:rPr>
+                                <w:rFonts w:ascii="Courier New" w:eastAsia="Times New Roman" w:hAnsi="Courier New" w:cs="Courier New"/>
+                                <w:color w:val="000000"/>
+                                <w:sz w:val="23"/>
+                                <w:szCs w:val="23"/>
+                                <w:shd w:val="clear" w:color="auto" w:fill="FFFFFF"/>
+                              </w:rPr>
+                              <w:tab/>
+                            </w:r>
+                            <w:r>
+                              <w:rPr>
+                                <w:rFonts w:ascii="Courier New" w:eastAsia="Times New Roman" w:hAnsi="Courier New" w:cs="Courier New"/>
+                                <w:color w:val="000000"/>
+                                <w:sz w:val="23"/>
+                                <w:szCs w:val="23"/>
+                                <w:shd w:val="clear" w:color="auto" w:fill="FFFFFF"/>
+                              </w:rPr>
+                              <w:tab/>
+                            </w:r>
+                            <w:r>
+                              <w:rPr>
+                                <w:rFonts w:ascii="Courier New" w:eastAsia="Times New Roman" w:hAnsi="Courier New" w:cs="Courier New"/>
+                                <w:color w:val="006A00"/>
+                                <w:sz w:val="23"/>
+                                <w:szCs w:val="23"/>
+                              </w:rPr>
+                              <w:t xml:space="preserve">; </w:t>
+                            </w:r>
+                            <w:r>
+                              <w:rPr>
+                                <w:rFonts w:ascii="Courier New" w:eastAsia="Times New Roman" w:hAnsi="Courier New" w:cs="Courier New"/>
+                                <w:color w:val="006A00"/>
+                                <w:sz w:val="23"/>
+                                <w:szCs w:val="23"/>
+                              </w:rPr>
+                              <w:t xml:space="preserve">END LOOP </w:t>
+                            </w:r>
+                            <w:r>
+                              <w:rPr>
+                                <w:rFonts w:ascii="Courier New" w:eastAsia="Times New Roman" w:hAnsi="Courier New" w:cs="Courier New"/>
+                                <w:color w:val="006A00"/>
+                                <w:sz w:val="23"/>
+                                <w:szCs w:val="23"/>
+                              </w:rPr>
+                              <w:t>6</w:t>
+                            </w:r>
                           </w:p>
                           <w:p>
                             <w:pPr>
@@ -8602,6 +9509,16 @@
                             <w:r>
                               <w:rPr>
                                 <w:rFonts w:ascii="Courier New" w:eastAsia="Times New Roman" w:hAnsi="Courier New" w:cs="Courier New"/>
+                                <w:color w:val="000000"/>
+                                <w:sz w:val="23"/>
+                                <w:szCs w:val="23"/>
+                                <w:shd w:val="clear" w:color="auto" w:fill="FFFFFF"/>
+                              </w:rPr>
+                              <w:tab/>
+                            </w:r>
+                            <w:r>
+                              <w:rPr>
+                                <w:rFonts w:ascii="Courier New" w:eastAsia="Times New Roman" w:hAnsi="Courier New" w:cs="Courier New"/>
                                 <w:color w:val="006A00"/>
                                 <w:sz w:val="23"/>
                                 <w:szCs w:val="23"/>
@@ -8692,6 +9609,16 @@
                                 <w:shd w:val="clear" w:color="auto" w:fill="FFFFFF"/>
                               </w:rPr>
                               <w:t>, OUT_PORT</w:t>
+                            </w:r>
+                            <w:r>
+                              <w:rPr>
+                                <w:rFonts w:ascii="Courier New" w:eastAsia="Times New Roman" w:hAnsi="Courier New" w:cs="Courier New"/>
+                                <w:color w:val="000000"/>
+                                <w:sz w:val="23"/>
+                                <w:szCs w:val="23"/>
+                                <w:shd w:val="clear" w:color="auto" w:fill="FFFFFF"/>
+                              </w:rPr>
+                              <w:tab/>
                             </w:r>
                             <w:r>
                               <w:rPr>
@@ -9854,6 +10781,16 @@
                       <w:r>
                         <w:rPr>
                           <w:rFonts w:ascii="Courier New" w:eastAsia="Times New Roman" w:hAnsi="Courier New" w:cs="Courier New"/>
+                          <w:color w:val="000000"/>
+                          <w:sz w:val="23"/>
+                          <w:szCs w:val="23"/>
+                          <w:shd w:val="clear" w:color="auto" w:fill="FFFFFF"/>
+                        </w:rPr>
+                        <w:tab/>
+                      </w:r>
+                      <w:r>
+                        <w:rPr>
+                          <w:rFonts w:ascii="Courier New" w:eastAsia="Times New Roman" w:hAnsi="Courier New" w:cs="Courier New"/>
                           <w:color w:val="006A00"/>
                           <w:sz w:val="23"/>
                           <w:szCs w:val="23"/>
@@ -9953,6 +10890,16 @@
                       <w:r>
                         <w:rPr>
                           <w:rFonts w:ascii="Courier New" w:eastAsia="Times New Roman" w:hAnsi="Courier New" w:cs="Courier New"/>
+                          <w:color w:val="000000"/>
+                          <w:sz w:val="23"/>
+                          <w:szCs w:val="23"/>
+                          <w:shd w:val="clear" w:color="auto" w:fill="FFFFFF"/>
+                        </w:rPr>
+                        <w:tab/>
+                      </w:r>
+                      <w:r>
+                        <w:rPr>
+                          <w:rFonts w:ascii="Courier New" w:eastAsia="Times New Roman" w:hAnsi="Courier New" w:cs="Courier New"/>
                           <w:color w:val="006A00"/>
                           <w:sz w:val="23"/>
                           <w:szCs w:val="23"/>
@@ -10049,6 +10996,52 @@
                         </w:rPr>
                         <w:tab/>
                       </w:r>
+                      <w:r>
+                        <w:rPr>
+                          <w:rFonts w:ascii="Courier New" w:eastAsia="Times New Roman" w:hAnsi="Courier New" w:cs="Courier New"/>
+                          <w:color w:val="000000"/>
+                          <w:sz w:val="23"/>
+                          <w:szCs w:val="23"/>
+                          <w:shd w:val="clear" w:color="auto" w:fill="FFFFFF"/>
+                        </w:rPr>
+                        <w:tab/>
+                      </w:r>
+                      <w:r>
+                        <w:rPr>
+                          <w:rFonts w:ascii="Courier New" w:eastAsia="Times New Roman" w:hAnsi="Courier New" w:cs="Courier New"/>
+                          <w:color w:val="006A00"/>
+                          <w:sz w:val="23"/>
+                          <w:szCs w:val="23"/>
+                        </w:rPr>
+                        <w:t xml:space="preserve">; </w:t>
+                      </w:r>
+                      <w:r>
+                        <w:rPr>
+                          <w:rFonts w:ascii="Courier New" w:eastAsia="Times New Roman" w:hAnsi="Courier New" w:cs="Courier New"/>
+                          <w:color w:val="006A00"/>
+                          <w:sz w:val="23"/>
+                          <w:szCs w:val="23"/>
+                        </w:rPr>
+                        <w:t>START</w:t>
+                      </w:r>
+                      <w:r>
+                        <w:rPr>
+                          <w:rFonts w:ascii="Courier New" w:eastAsia="Times New Roman" w:hAnsi="Courier New" w:cs="Courier New"/>
+                          <w:color w:val="006A00"/>
+                          <w:sz w:val="23"/>
+                          <w:szCs w:val="23"/>
+                        </w:rPr>
+                        <w:t xml:space="preserve"> LOOP </w:t>
+                      </w:r>
+                      <w:r>
+                        <w:rPr>
+                          <w:rFonts w:ascii="Courier New" w:eastAsia="Times New Roman" w:hAnsi="Courier New" w:cs="Courier New"/>
+                          <w:color w:val="006A00"/>
+                          <w:sz w:val="23"/>
+                          <w:szCs w:val="23"/>
+                        </w:rPr>
+                        <w:t>1</w:t>
+                      </w:r>
                     </w:p>
                     <w:p>
                       <w:pPr>
@@ -10120,6 +11113,53 @@
                         </w:rPr>
                         <w:t>, COUNT_3</w:t>
                       </w:r>
+                      <w:r>
+                        <w:rPr>
+                          <w:rFonts w:ascii="Courier New" w:eastAsia="Times New Roman" w:hAnsi="Courier New" w:cs="Courier New"/>
+                          <w:color w:val="000000"/>
+                          <w:sz w:val="23"/>
+                          <w:szCs w:val="23"/>
+                          <w:shd w:val="clear" w:color="auto" w:fill="FFFFFF"/>
+                        </w:rPr>
+                        <w:tab/>
+                      </w:r>
+                      <w:r>
+                        <w:rPr>
+                          <w:rFonts w:ascii="Courier New" w:eastAsia="Times New Roman" w:hAnsi="Courier New" w:cs="Courier New"/>
+                          <w:color w:val="000000"/>
+                          <w:sz w:val="23"/>
+                          <w:szCs w:val="23"/>
+                          <w:shd w:val="clear" w:color="auto" w:fill="FFFFFF"/>
+                        </w:rPr>
+                        <w:tab/>
+                      </w:r>
+                      <w:r>
+                        <w:rPr>
+                          <w:rFonts w:ascii="Courier New" w:eastAsia="Times New Roman" w:hAnsi="Courier New" w:cs="Courier New"/>
+                          <w:color w:val="006A00"/>
+                          <w:sz w:val="23"/>
+                          <w:szCs w:val="23"/>
+                        </w:rPr>
+                        <w:t xml:space="preserve">; </w:t>
+                      </w:r>
+                      <w:r>
+                        <w:rPr>
+                          <w:rFonts w:ascii="Courier New" w:eastAsia="Times New Roman" w:hAnsi="Courier New" w:cs="Courier New"/>
+                          <w:color w:val="006A00"/>
+                          <w:sz w:val="23"/>
+                          <w:szCs w:val="23"/>
+                        </w:rPr>
+                        <w:t xml:space="preserve">START LOOP </w:t>
+                      </w:r>
+                      <w:r>
+                        <w:rPr>
+                          <w:rFonts w:ascii="Courier New" w:eastAsia="Times New Roman" w:hAnsi="Courier New" w:cs="Courier New"/>
+                          <w:color w:val="006A00"/>
+                          <w:sz w:val="23"/>
+                          <w:szCs w:val="23"/>
+                        </w:rPr>
+                        <w:t>2</w:t>
+                      </w:r>
                     </w:p>
                     <w:p>
                       <w:pPr>
@@ -10223,11 +11263,39 @@
                       <w:r>
                         <w:rPr>
                           <w:rFonts w:ascii="Courier New" w:eastAsia="Times New Roman" w:hAnsi="Courier New" w:cs="Courier New"/>
+                          <w:color w:val="000000"/>
+                          <w:sz w:val="23"/>
+                          <w:szCs w:val="23"/>
+                          <w:shd w:val="clear" w:color="auto" w:fill="FFFFFF"/>
+                        </w:rPr>
+                        <w:tab/>
+                      </w:r>
+                      <w:r>
+                        <w:rPr>
+                          <w:rFonts w:ascii="Courier New" w:eastAsia="Times New Roman" w:hAnsi="Courier New" w:cs="Courier New"/>
                           <w:color w:val="006A00"/>
                           <w:sz w:val="23"/>
                           <w:szCs w:val="23"/>
                         </w:rPr>
-                        <w:t>; count3--</w:t>
+                        <w:t xml:space="preserve">; </w:t>
+                      </w:r>
+                      <w:r>
+                        <w:rPr>
+                          <w:rFonts w:ascii="Courier New" w:eastAsia="Times New Roman" w:hAnsi="Courier New" w:cs="Courier New"/>
+                          <w:color w:val="006A00"/>
+                          <w:sz w:val="23"/>
+                          <w:szCs w:val="23"/>
+                        </w:rPr>
+                        <w:t xml:space="preserve">START LOOP 3, </w:t>
+                      </w:r>
+                      <w:r>
+                        <w:rPr>
+                          <w:rFonts w:ascii="Courier New" w:eastAsia="Times New Roman" w:hAnsi="Courier New" w:cs="Courier New"/>
+                          <w:color w:val="006A00"/>
+                          <w:sz w:val="23"/>
+                          <w:szCs w:val="23"/>
+                        </w:rPr>
+                        <w:t>count3--</w:t>
                       </w:r>
                     </w:p>
                     <w:p>
@@ -10290,6 +11358,54 @@
                         </w:rPr>
                         <w:t xml:space="preserve"> loop3</w:t>
                       </w:r>
+                      <w:r>
+                        <w:rPr>
+                          <w:rFonts w:ascii="Courier New" w:eastAsia="Times New Roman" w:hAnsi="Courier New" w:cs="Courier New"/>
+                          <w:color w:val="000000"/>
+                          <w:sz w:val="23"/>
+                          <w:szCs w:val="23"/>
+                          <w:shd w:val="clear" w:color="auto" w:fill="FFFFFF"/>
+                        </w:rPr>
+                        <w:tab/>
+                      </w:r>
+                      <w:r>
+                        <w:rPr>
+                          <w:rFonts w:ascii="Courier New" w:eastAsia="Times New Roman" w:hAnsi="Courier New" w:cs="Courier New"/>
+                          <w:color w:val="000000"/>
+                          <w:sz w:val="23"/>
+                          <w:szCs w:val="23"/>
+                          <w:shd w:val="clear" w:color="auto" w:fill="FFFFFF"/>
+                        </w:rPr>
+                        <w:tab/>
+                      </w:r>
+                      <w:r>
+                        <w:rPr>
+                          <w:rFonts w:ascii="Courier New" w:eastAsia="Times New Roman" w:hAnsi="Courier New" w:cs="Courier New"/>
+                          <w:color w:val="000000"/>
+                          <w:sz w:val="23"/>
+                          <w:szCs w:val="23"/>
+                          <w:shd w:val="clear" w:color="auto" w:fill="FFFFFF"/>
+                        </w:rPr>
+                        <w:tab/>
+                      </w:r>
+                      <w:r>
+                        <w:rPr>
+                          <w:rFonts w:ascii="Courier New" w:eastAsia="Times New Roman" w:hAnsi="Courier New" w:cs="Courier New"/>
+                          <w:color w:val="006A00"/>
+                          <w:sz w:val="23"/>
+                          <w:szCs w:val="23"/>
+                        </w:rPr>
+                        <w:t xml:space="preserve">; </w:t>
+                      </w:r>
+                      <w:r>
+                        <w:rPr>
+                          <w:rFonts w:ascii="Courier New" w:eastAsia="Times New Roman" w:hAnsi="Courier New" w:cs="Courier New"/>
+                          <w:color w:val="006A00"/>
+                          <w:sz w:val="23"/>
+                          <w:szCs w:val="23"/>
+                        </w:rPr>
+                        <w:t>END LOOP 3</w:t>
+                      </w:r>
                     </w:p>
                     <w:p>
                       <w:pPr>
@@ -10402,6 +11518,16 @@
                       <w:r>
                         <w:rPr>
                           <w:rFonts w:ascii="Courier New" w:eastAsia="Times New Roman" w:hAnsi="Courier New" w:cs="Courier New"/>
+                          <w:color w:val="000000"/>
+                          <w:sz w:val="23"/>
+                          <w:szCs w:val="23"/>
+                          <w:shd w:val="clear" w:color="auto" w:fill="FFFFFF"/>
+                        </w:rPr>
+                        <w:tab/>
+                      </w:r>
+                      <w:r>
+                        <w:rPr>
+                          <w:rFonts w:ascii="Courier New" w:eastAsia="Times New Roman" w:hAnsi="Courier New" w:cs="Courier New"/>
                           <w:color w:val="006A00"/>
                           <w:sz w:val="23"/>
                           <w:szCs w:val="23"/>
@@ -10469,6 +11595,63 @@
                         </w:rPr>
                         <w:t xml:space="preserve"> loop2</w:t>
                       </w:r>
+                      <w:r>
+                        <w:rPr>
+                          <w:rFonts w:ascii="Courier New" w:eastAsia="Times New Roman" w:hAnsi="Courier New" w:cs="Courier New"/>
+                          <w:color w:val="000000"/>
+                          <w:sz w:val="23"/>
+                          <w:szCs w:val="23"/>
+                          <w:shd w:val="clear" w:color="auto" w:fill="FFFFFF"/>
+                        </w:rPr>
+                        <w:tab/>
+                      </w:r>
+                      <w:r>
+                        <w:rPr>
+                          <w:rFonts w:ascii="Courier New" w:eastAsia="Times New Roman" w:hAnsi="Courier New" w:cs="Courier New"/>
+                          <w:color w:val="000000"/>
+                          <w:sz w:val="23"/>
+                          <w:szCs w:val="23"/>
+                          <w:shd w:val="clear" w:color="auto" w:fill="FFFFFF"/>
+                        </w:rPr>
+                        <w:tab/>
+                      </w:r>
+                      <w:r>
+                        <w:rPr>
+                          <w:rFonts w:ascii="Courier New" w:eastAsia="Times New Roman" w:hAnsi="Courier New" w:cs="Courier New"/>
+                          <w:color w:val="000000"/>
+                          <w:sz w:val="23"/>
+                          <w:szCs w:val="23"/>
+                          <w:shd w:val="clear" w:color="auto" w:fill="FFFFFF"/>
+                        </w:rPr>
+                        <w:tab/>
+                      </w:r>
+                      <w:r>
+                        <w:rPr>
+                          <w:rFonts w:ascii="Courier New" w:eastAsia="Times New Roman" w:hAnsi="Courier New" w:cs="Courier New"/>
+                          <w:color w:val="006A00"/>
+                          <w:sz w:val="23"/>
+                          <w:szCs w:val="23"/>
+                        </w:rPr>
+                        <w:t xml:space="preserve">; </w:t>
+                      </w:r>
+                      <w:r>
+                        <w:rPr>
+                          <w:rFonts w:ascii="Courier New" w:eastAsia="Times New Roman" w:hAnsi="Courier New" w:cs="Courier New"/>
+                          <w:color w:val="006A00"/>
+                          <w:sz w:val="23"/>
+                          <w:szCs w:val="23"/>
+                        </w:rPr>
+                        <w:t xml:space="preserve">END LOOP </w:t>
+                      </w:r>
+                      <w:r>
+                        <w:rPr>
+                          <w:rFonts w:ascii="Courier New" w:eastAsia="Times New Roman" w:hAnsi="Courier New" w:cs="Courier New"/>
+                          <w:color w:val="006A00"/>
+                          <w:sz w:val="23"/>
+                          <w:szCs w:val="23"/>
+                        </w:rPr>
+                        <w:t>2</w:t>
+                      </w:r>
                     </w:p>
                     <w:p>
                       <w:pPr>
@@ -10581,6 +11764,16 @@
                       <w:r>
                         <w:rPr>
                           <w:rFonts w:ascii="Courier New" w:eastAsia="Times New Roman" w:hAnsi="Courier New" w:cs="Courier New"/>
+                          <w:color w:val="000000"/>
+                          <w:sz w:val="23"/>
+                          <w:szCs w:val="23"/>
+                          <w:shd w:val="clear" w:color="auto" w:fill="FFFFFF"/>
+                        </w:rPr>
+                        <w:tab/>
+                      </w:r>
+                      <w:r>
+                        <w:rPr>
+                          <w:rFonts w:ascii="Courier New" w:eastAsia="Times New Roman" w:hAnsi="Courier New" w:cs="Courier New"/>
                           <w:color w:val="006A00"/>
                           <w:sz w:val="23"/>
                           <w:szCs w:val="23"/>
@@ -10648,6 +11841,63 @@
                         </w:rPr>
                         <w:t xml:space="preserve"> loop1</w:t>
                       </w:r>
+                      <w:r>
+                        <w:rPr>
+                          <w:rFonts w:ascii="Courier New" w:eastAsia="Times New Roman" w:hAnsi="Courier New" w:cs="Courier New"/>
+                          <w:color w:val="000000"/>
+                          <w:sz w:val="23"/>
+                          <w:szCs w:val="23"/>
+                          <w:shd w:val="clear" w:color="auto" w:fill="FFFFFF"/>
+                        </w:rPr>
+                        <w:tab/>
+                      </w:r>
+                      <w:r>
+                        <w:rPr>
+                          <w:rFonts w:ascii="Courier New" w:eastAsia="Times New Roman" w:hAnsi="Courier New" w:cs="Courier New"/>
+                          <w:color w:val="000000"/>
+                          <w:sz w:val="23"/>
+                          <w:szCs w:val="23"/>
+                          <w:shd w:val="clear" w:color="auto" w:fill="FFFFFF"/>
+                        </w:rPr>
+                        <w:tab/>
+                      </w:r>
+                      <w:r>
+                        <w:rPr>
+                          <w:rFonts w:ascii="Courier New" w:eastAsia="Times New Roman" w:hAnsi="Courier New" w:cs="Courier New"/>
+                          <w:color w:val="000000"/>
+                          <w:sz w:val="23"/>
+                          <w:szCs w:val="23"/>
+                          <w:shd w:val="clear" w:color="auto" w:fill="FFFFFF"/>
+                        </w:rPr>
+                        <w:tab/>
+                      </w:r>
+                      <w:r>
+                        <w:rPr>
+                          <w:rFonts w:ascii="Courier New" w:eastAsia="Times New Roman" w:hAnsi="Courier New" w:cs="Courier New"/>
+                          <w:color w:val="006A00"/>
+                          <w:sz w:val="23"/>
+                          <w:szCs w:val="23"/>
+                        </w:rPr>
+                        <w:t xml:space="preserve">; </w:t>
+                      </w:r>
+                      <w:r>
+                        <w:rPr>
+                          <w:rFonts w:ascii="Courier New" w:eastAsia="Times New Roman" w:hAnsi="Courier New" w:cs="Courier New"/>
+                          <w:color w:val="006A00"/>
+                          <w:sz w:val="23"/>
+                          <w:szCs w:val="23"/>
+                        </w:rPr>
+                        <w:t xml:space="preserve">END LOOP </w:t>
+                      </w:r>
+                      <w:r>
+                        <w:rPr>
+                          <w:rFonts w:ascii="Courier New" w:eastAsia="Times New Roman" w:hAnsi="Courier New" w:cs="Courier New"/>
+                          <w:color w:val="006A00"/>
+                          <w:sz w:val="23"/>
+                          <w:szCs w:val="23"/>
+                        </w:rPr>
+                        <w:t>1</w:t>
+                      </w:r>
                     </w:p>
                     <w:p>
                       <w:pPr>
@@ -10799,6 +12049,53 @@
                         </w:rPr>
                         <w:t>, COUNT_5</w:t>
                       </w:r>
+                      <w:r>
+                        <w:rPr>
+                          <w:rFonts w:ascii="Courier New" w:eastAsia="Times New Roman" w:hAnsi="Courier New" w:cs="Courier New"/>
+                          <w:color w:val="000000"/>
+                          <w:sz w:val="23"/>
+                          <w:szCs w:val="23"/>
+                          <w:shd w:val="clear" w:color="auto" w:fill="FFFFFF"/>
+                        </w:rPr>
+                        <w:tab/>
+                      </w:r>
+                      <w:r>
+                        <w:rPr>
+                          <w:rFonts w:ascii="Courier New" w:eastAsia="Times New Roman" w:hAnsi="Courier New" w:cs="Courier New"/>
+                          <w:color w:val="000000"/>
+                          <w:sz w:val="23"/>
+                          <w:szCs w:val="23"/>
+                          <w:shd w:val="clear" w:color="auto" w:fill="FFFFFF"/>
+                        </w:rPr>
+                        <w:tab/>
+                      </w:r>
+                      <w:r>
+                        <w:rPr>
+                          <w:rFonts w:ascii="Courier New" w:eastAsia="Times New Roman" w:hAnsi="Courier New" w:cs="Courier New"/>
+                          <w:color w:val="006A00"/>
+                          <w:sz w:val="23"/>
+                          <w:szCs w:val="23"/>
+                        </w:rPr>
+                        <w:t xml:space="preserve">; </w:t>
+                      </w:r>
+                      <w:r>
+                        <w:rPr>
+                          <w:rFonts w:ascii="Courier New" w:eastAsia="Times New Roman" w:hAnsi="Courier New" w:cs="Courier New"/>
+                          <w:color w:val="006A00"/>
+                          <w:sz w:val="23"/>
+                          <w:szCs w:val="23"/>
+                        </w:rPr>
+                        <w:t xml:space="preserve">START LOOP </w:t>
+                      </w:r>
+                      <w:r>
+                        <w:rPr>
+                          <w:rFonts w:ascii="Courier New" w:eastAsia="Times New Roman" w:hAnsi="Courier New" w:cs="Courier New"/>
+                          <w:color w:val="006A00"/>
+                          <w:sz w:val="23"/>
+                          <w:szCs w:val="23"/>
+                        </w:rPr>
+                        <w:t>4</w:t>
+                      </w:r>
                     </w:p>
                     <w:p>
                       <w:pPr>
@@ -10902,11 +12199,39 @@
                       <w:r>
                         <w:rPr>
                           <w:rFonts w:ascii="Courier New" w:eastAsia="Times New Roman" w:hAnsi="Courier New" w:cs="Courier New"/>
+                          <w:color w:val="000000"/>
+                          <w:sz w:val="23"/>
+                          <w:szCs w:val="23"/>
+                          <w:shd w:val="clear" w:color="auto" w:fill="FFFFFF"/>
+                        </w:rPr>
+                        <w:tab/>
+                      </w:r>
+                      <w:r>
+                        <w:rPr>
+                          <w:rFonts w:ascii="Courier New" w:eastAsia="Times New Roman" w:hAnsi="Courier New" w:cs="Courier New"/>
                           <w:color w:val="006A00"/>
                           <w:sz w:val="23"/>
                           <w:szCs w:val="23"/>
                         </w:rPr>
-                        <w:t>; count5--</w:t>
+                        <w:t xml:space="preserve">; </w:t>
+                      </w:r>
+                      <w:r>
+                        <w:rPr>
+                          <w:rFonts w:ascii="Courier New" w:eastAsia="Times New Roman" w:hAnsi="Courier New" w:cs="Courier New"/>
+                          <w:color w:val="006A00"/>
+                          <w:sz w:val="23"/>
+                          <w:szCs w:val="23"/>
+                        </w:rPr>
+                        <w:t xml:space="preserve">START LOOP 5, </w:t>
+                      </w:r>
+                      <w:r>
+                        <w:rPr>
+                          <w:rFonts w:ascii="Courier New" w:eastAsia="Times New Roman" w:hAnsi="Courier New" w:cs="Courier New"/>
+                          <w:color w:val="006A00"/>
+                          <w:sz w:val="23"/>
+                          <w:szCs w:val="23"/>
+                        </w:rPr>
+                        <w:t>count5--</w:t>
                       </w:r>
                     </w:p>
                     <w:p>
@@ -10969,6 +12294,63 @@
                         </w:rPr>
                         <w:t xml:space="preserve"> loop5</w:t>
                       </w:r>
+                      <w:r>
+                        <w:rPr>
+                          <w:rFonts w:ascii="Courier New" w:eastAsia="Times New Roman" w:hAnsi="Courier New" w:cs="Courier New"/>
+                          <w:color w:val="000000"/>
+                          <w:sz w:val="23"/>
+                          <w:szCs w:val="23"/>
+                          <w:shd w:val="clear" w:color="auto" w:fill="FFFFFF"/>
+                        </w:rPr>
+                        <w:tab/>
+                      </w:r>
+                      <w:r>
+                        <w:rPr>
+                          <w:rFonts w:ascii="Courier New" w:eastAsia="Times New Roman" w:hAnsi="Courier New" w:cs="Courier New"/>
+                          <w:color w:val="000000"/>
+                          <w:sz w:val="23"/>
+                          <w:szCs w:val="23"/>
+                          <w:shd w:val="clear" w:color="auto" w:fill="FFFFFF"/>
+                        </w:rPr>
+                        <w:tab/>
+                      </w:r>
+                      <w:r>
+                        <w:rPr>
+                          <w:rFonts w:ascii="Courier New" w:eastAsia="Times New Roman" w:hAnsi="Courier New" w:cs="Courier New"/>
+                          <w:color w:val="000000"/>
+                          <w:sz w:val="23"/>
+                          <w:szCs w:val="23"/>
+                          <w:shd w:val="clear" w:color="auto" w:fill="FFFFFF"/>
+                        </w:rPr>
+                        <w:tab/>
+                      </w:r>
+                      <w:r>
+                        <w:rPr>
+                          <w:rFonts w:ascii="Courier New" w:eastAsia="Times New Roman" w:hAnsi="Courier New" w:cs="Courier New"/>
+                          <w:color w:val="006A00"/>
+                          <w:sz w:val="23"/>
+                          <w:szCs w:val="23"/>
+                        </w:rPr>
+                        <w:t xml:space="preserve">; </w:t>
+                      </w:r>
+                      <w:r>
+                        <w:rPr>
+                          <w:rFonts w:ascii="Courier New" w:eastAsia="Times New Roman" w:hAnsi="Courier New" w:cs="Courier New"/>
+                          <w:color w:val="006A00"/>
+                          <w:sz w:val="23"/>
+                          <w:szCs w:val="23"/>
+                        </w:rPr>
+                        <w:t xml:space="preserve">END LOOP </w:t>
+                      </w:r>
+                      <w:r>
+                        <w:rPr>
+                          <w:rFonts w:ascii="Courier New" w:eastAsia="Times New Roman" w:hAnsi="Courier New" w:cs="Courier New"/>
+                          <w:color w:val="006A00"/>
+                          <w:sz w:val="23"/>
+                          <w:szCs w:val="23"/>
+                        </w:rPr>
+                        <w:t>5</w:t>
+                      </w:r>
                     </w:p>
                     <w:p>
                       <w:pPr>
@@ -11081,6 +12463,16 @@
                       <w:r>
                         <w:rPr>
                           <w:rFonts w:ascii="Courier New" w:eastAsia="Times New Roman" w:hAnsi="Courier New" w:cs="Courier New"/>
+                          <w:color w:val="000000"/>
+                          <w:sz w:val="23"/>
+                          <w:szCs w:val="23"/>
+                          <w:shd w:val="clear" w:color="auto" w:fill="FFFFFF"/>
+                        </w:rPr>
+                        <w:tab/>
+                      </w:r>
+                      <w:r>
+                        <w:rPr>
+                          <w:rFonts w:ascii="Courier New" w:eastAsia="Times New Roman" w:hAnsi="Courier New" w:cs="Courier New"/>
                           <w:color w:val="006A00"/>
                           <w:sz w:val="23"/>
                           <w:szCs w:val="23"/>
@@ -11148,6 +12540,63 @@
                         </w:rPr>
                         <w:t xml:space="preserve"> loop4</w:t>
                       </w:r>
+                      <w:r>
+                        <w:rPr>
+                          <w:rFonts w:ascii="Courier New" w:eastAsia="Times New Roman" w:hAnsi="Courier New" w:cs="Courier New"/>
+                          <w:color w:val="000000"/>
+                          <w:sz w:val="23"/>
+                          <w:szCs w:val="23"/>
+                          <w:shd w:val="clear" w:color="auto" w:fill="FFFFFF"/>
+                        </w:rPr>
+                        <w:tab/>
+                      </w:r>
+                      <w:r>
+                        <w:rPr>
+                          <w:rFonts w:ascii="Courier New" w:eastAsia="Times New Roman" w:hAnsi="Courier New" w:cs="Courier New"/>
+                          <w:color w:val="000000"/>
+                          <w:sz w:val="23"/>
+                          <w:szCs w:val="23"/>
+                          <w:shd w:val="clear" w:color="auto" w:fill="FFFFFF"/>
+                        </w:rPr>
+                        <w:tab/>
+                      </w:r>
+                      <w:r>
+                        <w:rPr>
+                          <w:rFonts w:ascii="Courier New" w:eastAsia="Times New Roman" w:hAnsi="Courier New" w:cs="Courier New"/>
+                          <w:color w:val="000000"/>
+                          <w:sz w:val="23"/>
+                          <w:szCs w:val="23"/>
+                          <w:shd w:val="clear" w:color="auto" w:fill="FFFFFF"/>
+                        </w:rPr>
+                        <w:tab/>
+                      </w:r>
+                      <w:r>
+                        <w:rPr>
+                          <w:rFonts w:ascii="Courier New" w:eastAsia="Times New Roman" w:hAnsi="Courier New" w:cs="Courier New"/>
+                          <w:color w:val="006A00"/>
+                          <w:sz w:val="23"/>
+                          <w:szCs w:val="23"/>
+                        </w:rPr>
+                        <w:t xml:space="preserve">; </w:t>
+                      </w:r>
+                      <w:r>
+                        <w:rPr>
+                          <w:rFonts w:ascii="Courier New" w:eastAsia="Times New Roman" w:hAnsi="Courier New" w:cs="Courier New"/>
+                          <w:color w:val="006A00"/>
+                          <w:sz w:val="23"/>
+                          <w:szCs w:val="23"/>
+                        </w:rPr>
+                        <w:t xml:space="preserve">END LOOP </w:t>
+                      </w:r>
+                      <w:r>
+                        <w:rPr>
+                          <w:rFonts w:ascii="Courier New" w:eastAsia="Times New Roman" w:hAnsi="Courier New" w:cs="Courier New"/>
+                          <w:color w:val="006A00"/>
+                          <w:sz w:val="23"/>
+                          <w:szCs w:val="23"/>
+                        </w:rPr>
+                        <w:t>4</w:t>
+                      </w:r>
                     </w:p>
                     <w:p>
                       <w:pPr>
@@ -11331,11 +12780,41 @@
                       <w:r>
                         <w:rPr>
                           <w:rFonts w:ascii="Courier New" w:eastAsia="Times New Roman" w:hAnsi="Courier New" w:cs="Courier New"/>
+                          <w:color w:val="000000"/>
+                          <w:sz w:val="23"/>
+                          <w:szCs w:val="23"/>
+                          <w:shd w:val="clear" w:color="auto" w:fill="FFFFFF"/>
+                        </w:rPr>
+                        <w:tab/>
+                      </w:r>
+                      <w:r>
+                        <w:rPr>
+                          <w:rFonts w:ascii="Courier New" w:eastAsia="Times New Roman" w:hAnsi="Courier New" w:cs="Courier New"/>
                           <w:color w:val="006A00"/>
                           <w:sz w:val="23"/>
                           <w:szCs w:val="23"/>
                         </w:rPr>
-                        <w:t>; count6--</w:t>
+                        <w:t xml:space="preserve">; </w:t>
+                      </w:r>
+                      <w:r>
+                        <w:rPr>
+                          <w:rFonts w:ascii="Courier New" w:eastAsia="Times New Roman" w:hAnsi="Courier New" w:cs="Courier New"/>
+                          <w:color w:val="006A00"/>
+                          <w:sz w:val="23"/>
+                          <w:szCs w:val="23"/>
+                        </w:rPr>
+                        <w:t xml:space="preserve">START LOOP ^, </w:t>
+                      </w:r>
+                      <w:bookmarkStart w:id="1" w:name="_GoBack"/>
+                      <w:bookmarkEnd w:id="1"/>
+                      <w:r>
+                        <w:rPr>
+                          <w:rFonts w:ascii="Courier New" w:eastAsia="Times New Roman" w:hAnsi="Courier New" w:cs="Courier New"/>
+                          <w:color w:val="006A00"/>
+                          <w:sz w:val="23"/>
+                          <w:szCs w:val="23"/>
+                        </w:rPr>
+                        <w:t>count6--</w:t>
                       </w:r>
                     </w:p>
                     <w:p>
@@ -11398,6 +12877,63 @@
                         </w:rPr>
                         <w:t xml:space="preserve"> loop6</w:t>
                       </w:r>
+                      <w:r>
+                        <w:rPr>
+                          <w:rFonts w:ascii="Courier New" w:eastAsia="Times New Roman" w:hAnsi="Courier New" w:cs="Courier New"/>
+                          <w:color w:val="000000"/>
+                          <w:sz w:val="23"/>
+                          <w:szCs w:val="23"/>
+                          <w:shd w:val="clear" w:color="auto" w:fill="FFFFFF"/>
+                        </w:rPr>
+                        <w:tab/>
+                      </w:r>
+                      <w:r>
+                        <w:rPr>
+                          <w:rFonts w:ascii="Courier New" w:eastAsia="Times New Roman" w:hAnsi="Courier New" w:cs="Courier New"/>
+                          <w:color w:val="000000"/>
+                          <w:sz w:val="23"/>
+                          <w:szCs w:val="23"/>
+                          <w:shd w:val="clear" w:color="auto" w:fill="FFFFFF"/>
+                        </w:rPr>
+                        <w:tab/>
+                      </w:r>
+                      <w:r>
+                        <w:rPr>
+                          <w:rFonts w:ascii="Courier New" w:eastAsia="Times New Roman" w:hAnsi="Courier New" w:cs="Courier New"/>
+                          <w:color w:val="000000"/>
+                          <w:sz w:val="23"/>
+                          <w:szCs w:val="23"/>
+                          <w:shd w:val="clear" w:color="auto" w:fill="FFFFFF"/>
+                        </w:rPr>
+                        <w:tab/>
+                      </w:r>
+                      <w:r>
+                        <w:rPr>
+                          <w:rFonts w:ascii="Courier New" w:eastAsia="Times New Roman" w:hAnsi="Courier New" w:cs="Courier New"/>
+                          <w:color w:val="006A00"/>
+                          <w:sz w:val="23"/>
+                          <w:szCs w:val="23"/>
+                        </w:rPr>
+                        <w:t xml:space="preserve">; </w:t>
+                      </w:r>
+                      <w:r>
+                        <w:rPr>
+                          <w:rFonts w:ascii="Courier New" w:eastAsia="Times New Roman" w:hAnsi="Courier New" w:cs="Courier New"/>
+                          <w:color w:val="006A00"/>
+                          <w:sz w:val="23"/>
+                          <w:szCs w:val="23"/>
+                        </w:rPr>
+                        <w:t xml:space="preserve">END LOOP </w:t>
+                      </w:r>
+                      <w:r>
+                        <w:rPr>
+                          <w:rFonts w:ascii="Courier New" w:eastAsia="Times New Roman" w:hAnsi="Courier New" w:cs="Courier New"/>
+                          <w:color w:val="006A00"/>
+                          <w:sz w:val="23"/>
+                          <w:szCs w:val="23"/>
+                        </w:rPr>
+                        <w:t>6</w:t>
+                      </w:r>
                     </w:p>
                     <w:p>
                       <w:pPr>
@@ -11571,6 +13107,16 @@
                       <w:r>
                         <w:rPr>
                           <w:rFonts w:ascii="Courier New" w:eastAsia="Times New Roman" w:hAnsi="Courier New" w:cs="Courier New"/>
+                          <w:color w:val="000000"/>
+                          <w:sz w:val="23"/>
+                          <w:szCs w:val="23"/>
+                          <w:shd w:val="clear" w:color="auto" w:fill="FFFFFF"/>
+                        </w:rPr>
+                        <w:tab/>
+                      </w:r>
+                      <w:r>
+                        <w:rPr>
+                          <w:rFonts w:ascii="Courier New" w:eastAsia="Times New Roman" w:hAnsi="Courier New" w:cs="Courier New"/>
                           <w:color w:val="006A00"/>
                           <w:sz w:val="23"/>
                           <w:szCs w:val="23"/>
@@ -11661,6 +13207,16 @@
                           <w:shd w:val="clear" w:color="auto" w:fill="FFFFFF"/>
                         </w:rPr>
                         <w:t>, OUT_PORT</w:t>
+                      </w:r>
+                      <w:r>
+                        <w:rPr>
+                          <w:rFonts w:ascii="Courier New" w:eastAsia="Times New Roman" w:hAnsi="Courier New" w:cs="Courier New"/>
+                          <w:color w:val="000000"/>
+                          <w:sz w:val="23"/>
+                          <w:szCs w:val="23"/>
+                          <w:shd w:val="clear" w:color="auto" w:fill="FFFFFF"/>
+                        </w:rPr>
+                        <w:tab/>
                       </w:r>
                       <w:r>
                         <w:rPr>
@@ -11694,7 +13250,7 @@
       </w:r>
     </w:p>
     <w:sectPr>
-      <w:headerReference w:type="default" r:id="rId8"/>
+      <w:headerReference w:type="default" r:id="rId9"/>
       <w:pgSz w:w="12240" w:h="15840"/>
       <w:pgMar w:top="720" w:right="720" w:bottom="720" w:left="720" w:header="720" w:footer="720" w:gutter="0"/>
       <w:cols w:space="720"/>
@@ -12386,6 +13942,16 @@
     <w:basedOn w:val="DefaultParagraphFont"/>
     <w:rsid w:val="00170621"/>
   </w:style>
+  <w:style w:type="character" w:styleId="PlaceholderText">
+    <w:name w:val="Placeholder Text"/>
+    <w:basedOn w:val="DefaultParagraphFont"/>
+    <w:uiPriority w:val="99"/>
+    <w:semiHidden/>
+    <w:rsid w:val="00965137"/>
+    <w:rPr>
+      <w:color w:val="808080"/>
+    </w:rPr>
+  </w:style>
 </w:styles>
 </file>
 
@@ -12689,7 +14255,7 @@
 </file>
 
 <file path=customXml/itemProps1.xml><?xml version="1.0" encoding="utf-8"?>
-<ds:datastoreItem xmlns:ds="http://schemas.openxmlformats.org/officeDocument/2006/customXml" ds:itemID="{3A3231FB-AE92-4F4D-AEB3-A900FD0A05F5}">
+<ds:datastoreItem xmlns:ds="http://schemas.openxmlformats.org/officeDocument/2006/customXml" ds:itemID="{158296DC-C02C-4B8D-B645-EF215B28C0B9}">
   <ds:schemaRefs>
     <ds:schemaRef ds:uri="http://schemas.openxmlformats.org/officeDocument/2006/bibliography"/>
   </ds:schemaRefs>

</xml_diff>